<commit_message>
nearing last changes to manuscript
</commit_message>
<xml_diff>
--- a/manuscript/templates-data/custom-reference.docx
+++ b/manuscript/templates-data/custom-reference.docx
@@ -279,7 +279,21 @@
         <w:rPr>
           <w:rFonts w:ascii="Times New Roman" w:hAnsi="Times New Roman" w:cs="Times New Roman"/>
         </w:rPr>
-        <w:t xml:space="preserve"> DefinitionTerm </w:t>
+        <w:t xml:space="preserve"> </w:t>
+      </w:r>
+      <w:proofErr w:type="spellStart"/>
+      <w:r>
+        <w:rPr>
+          <w:rFonts w:ascii="Times New Roman" w:hAnsi="Times New Roman" w:cs="Times New Roman"/>
+        </w:rPr>
+        <w:t>DefinitionTerm</w:t>
+      </w:r>
+      <w:proofErr w:type="spellEnd"/>
+      <w:r>
+        <w:rPr>
+          <w:rFonts w:ascii="Times New Roman" w:hAnsi="Times New Roman" w:cs="Times New Roman"/>
+        </w:rPr>
+        <w:t xml:space="preserve"> </w:t>
       </w:r>
     </w:p>
     <w:p>
@@ -287,12 +301,12 @@
         <w:pStyle w:val="Definition"/>
         <w:spacing w:line="480" w:lineRule="auto"/>
         <w:rPr>
-          <w:rFonts w:ascii="Times New Roman" w:hAnsi="Times New Roman" w:cs="Times New Roman"/>
-        </w:rPr>
-      </w:pPr>
-      <w:r>
-        <w:rPr>
-          <w:rFonts w:ascii="Times New Roman" w:hAnsi="Times New Roman" w:cs="Times New Roman"/>
+          <w:rFonts w:cs="Times New Roman"/>
+        </w:rPr>
+      </w:pPr>
+      <w:r>
+        <w:rPr>
+          <w:rFonts w:cs="Times New Roman"/>
         </w:rPr>
         <w:t xml:space="preserve"> Definition </w:t>
       </w:r>
@@ -309,7 +323,21 @@
         <w:rPr>
           <w:rFonts w:ascii="Times New Roman" w:hAnsi="Times New Roman" w:cs="Times New Roman"/>
         </w:rPr>
-        <w:t xml:space="preserve"> DefinitionTerm </w:t>
+        <w:t xml:space="preserve"> </w:t>
+      </w:r>
+      <w:proofErr w:type="spellStart"/>
+      <w:r>
+        <w:rPr>
+          <w:rFonts w:ascii="Times New Roman" w:hAnsi="Times New Roman" w:cs="Times New Roman"/>
+        </w:rPr>
+        <w:t>DefinitionTerm</w:t>
+      </w:r>
+      <w:proofErr w:type="spellEnd"/>
+      <w:r>
+        <w:rPr>
+          <w:rFonts w:ascii="Times New Roman" w:hAnsi="Times New Roman" w:cs="Times New Roman"/>
+        </w:rPr>
+        <w:t xml:space="preserve"> </w:t>
       </w:r>
     </w:p>
     <w:p>
@@ -317,12 +345,12 @@
         <w:pStyle w:val="Definition"/>
         <w:spacing w:line="480" w:lineRule="auto"/>
         <w:rPr>
-          <w:rFonts w:ascii="Times New Roman" w:hAnsi="Times New Roman" w:cs="Times New Roman"/>
-        </w:rPr>
-      </w:pPr>
-      <w:r>
-        <w:rPr>
-          <w:rFonts w:ascii="Times New Roman" w:hAnsi="Times New Roman" w:cs="Times New Roman"/>
+          <w:rFonts w:cs="Times New Roman"/>
+        </w:rPr>
+      </w:pPr>
+      <w:r>
+        <w:rPr>
+          <w:rFonts w:cs="Times New Roman"/>
         </w:rPr>
         <w:t xml:space="preserve"> Definition </w:t>
       </w:r>
@@ -617,14 +645,411 @@
         <w:t xml:space="preserve"> median qi        logit</w:t>
       </w:r>
     </w:p>
+    <w:bookmarkStart w:id="6" w:name="eq:eqn3"/>
     <w:p>
       <w:pPr>
         <w:pStyle w:val="Definition"/>
         <w:spacing w:line="480" w:lineRule="auto"/>
         <w:rPr>
-          <w:rFonts w:ascii="Times New Roman" w:hAnsi="Times New Roman" w:cs="Times New Roman"/>
-        </w:rPr>
-      </w:pPr>
+          <w:rFonts w:cs="Times New Roman"/>
+        </w:rPr>
+      </w:pPr>
+      <m:oMathPara>
+        <m:oMath>
+          <m:sSub>
+            <m:sSubPr>
+              <m:ctrlPr>
+                <w:rPr>
+                  <w:rFonts w:ascii="Cambria Math" w:hAnsi="Cambria Math"/>
+                </w:rPr>
+              </m:ctrlPr>
+            </m:sSubPr>
+            <m:e>
+              <m:r>
+                <w:rPr>
+                  <w:rFonts w:ascii="Cambria Math" w:hAnsi="Cambria Math"/>
+                </w:rPr>
+                <m:t>Y</m:t>
+              </m:r>
+            </m:e>
+            <m:sub>
+              <m:r>
+                <w:rPr>
+                  <w:rFonts w:ascii="Cambria Math" w:hAnsi="Cambria Math"/>
+                </w:rPr>
+                <m:t>t</m:t>
+              </m:r>
+            </m:sub>
+          </m:sSub>
+          <m:r>
+            <m:rPr>
+              <m:sty m:val="p"/>
+            </m:rPr>
+            <w:rPr>
+              <w:rFonts w:ascii="Cambria Math" w:hAnsi="Cambria Math"/>
+            </w:rPr>
+            <m:t>=</m:t>
+          </m:r>
+          <m:sSub>
+            <m:sSubPr>
+              <m:ctrlPr>
+                <w:rPr>
+                  <w:rFonts w:ascii="Cambria Math" w:hAnsi="Cambria Math"/>
+                </w:rPr>
+              </m:ctrlPr>
+            </m:sSubPr>
+            <m:e>
+              <m:r>
+                <w:rPr>
+                  <w:rFonts w:ascii="Cambria Math" w:hAnsi="Cambria Math"/>
+                </w:rPr>
+                <m:t>β</m:t>
+              </m:r>
+            </m:e>
+            <m:sub>
+              <m:r>
+                <w:rPr>
+                  <w:rFonts w:ascii="Cambria Math" w:hAnsi="Cambria Math"/>
+                </w:rPr>
+                <m:t>0</m:t>
+              </m:r>
+            </m:sub>
+          </m:sSub>
+          <m:r>
+            <m:rPr>
+              <m:sty m:val="p"/>
+            </m:rPr>
+            <w:rPr>
+              <w:rFonts w:ascii="Cambria Math" w:hAnsi="Cambria Math"/>
+            </w:rPr>
+            <m:t>+</m:t>
+          </m:r>
+          <m:sSub>
+            <m:sSubPr>
+              <m:ctrlPr>
+                <w:rPr>
+                  <w:rFonts w:ascii="Cambria Math" w:hAnsi="Cambria Math"/>
+                </w:rPr>
+              </m:ctrlPr>
+            </m:sSubPr>
+            <m:e>
+              <m:r>
+                <w:rPr>
+                  <w:rFonts w:ascii="Cambria Math" w:hAnsi="Cambria Math"/>
+                </w:rPr>
+                <m:t>β</m:t>
+              </m:r>
+            </m:e>
+            <m:sub>
+              <m:r>
+                <w:rPr>
+                  <w:rFonts w:ascii="Cambria Math" w:hAnsi="Cambria Math"/>
+                </w:rPr>
+                <m:t>1</m:t>
+              </m:r>
+            </m:sub>
+          </m:sSub>
+          <m:sSub>
+            <m:sSubPr>
+              <m:ctrlPr>
+                <w:rPr>
+                  <w:rFonts w:ascii="Cambria Math" w:hAnsi="Cambria Math"/>
+                </w:rPr>
+              </m:ctrlPr>
+            </m:sSubPr>
+            <m:e>
+              <m:r>
+                <w:rPr>
+                  <w:rFonts w:ascii="Cambria Math" w:hAnsi="Cambria Math"/>
+                </w:rPr>
+                <m:t>T</m:t>
+              </m:r>
+            </m:e>
+            <m:sub>
+              <m:r>
+                <w:rPr>
+                  <w:rFonts w:ascii="Cambria Math" w:hAnsi="Cambria Math"/>
+                </w:rPr>
+                <m:t>t</m:t>
+              </m:r>
+            </m:sub>
+          </m:sSub>
+          <m:r>
+            <m:rPr>
+              <m:sty m:val="p"/>
+            </m:rPr>
+            <w:rPr>
+              <w:rFonts w:ascii="Cambria Math" w:hAnsi="Cambria Math"/>
+            </w:rPr>
+            <m:t>+</m:t>
+          </m:r>
+          <m:sSub>
+            <m:sSubPr>
+              <m:ctrlPr>
+                <w:rPr>
+                  <w:rFonts w:ascii="Cambria Math" w:hAnsi="Cambria Math"/>
+                </w:rPr>
+              </m:ctrlPr>
+            </m:sSubPr>
+            <m:e>
+              <m:r>
+                <w:rPr>
+                  <w:rFonts w:ascii="Cambria Math" w:hAnsi="Cambria Math"/>
+                </w:rPr>
+                <m:t>β</m:t>
+              </m:r>
+            </m:e>
+            <m:sub>
+              <m:r>
+                <w:rPr>
+                  <w:rFonts w:ascii="Cambria Math" w:hAnsi="Cambria Math"/>
+                </w:rPr>
+                <m:t>2</m:t>
+              </m:r>
+            </m:sub>
+          </m:sSub>
+          <m:sSub>
+            <m:sSubPr>
+              <m:ctrlPr>
+                <w:rPr>
+                  <w:rFonts w:ascii="Cambria Math" w:hAnsi="Cambria Math"/>
+                </w:rPr>
+              </m:ctrlPr>
+            </m:sSubPr>
+            <m:e>
+              <m:r>
+                <w:rPr>
+                  <w:rFonts w:ascii="Cambria Math" w:hAnsi="Cambria Math"/>
+                </w:rPr>
+                <m:t>D</m:t>
+              </m:r>
+            </m:e>
+            <m:sub>
+              <m:r>
+                <w:rPr>
+                  <w:rFonts w:ascii="Cambria Math" w:hAnsi="Cambria Math"/>
+                </w:rPr>
+                <m:t>t</m:t>
+              </m:r>
+            </m:sub>
+          </m:sSub>
+          <m:r>
+            <m:rPr>
+              <m:sty m:val="p"/>
+            </m:rPr>
+            <w:rPr>
+              <w:rFonts w:ascii="Cambria Math" w:hAnsi="Cambria Math"/>
+            </w:rPr>
+            <m:t>+</m:t>
+          </m:r>
+          <m:sSub>
+            <m:sSubPr>
+              <m:ctrlPr>
+                <w:rPr>
+                  <w:rFonts w:ascii="Cambria Math" w:hAnsi="Cambria Math"/>
+                </w:rPr>
+              </m:ctrlPr>
+            </m:sSubPr>
+            <m:e>
+              <m:r>
+                <w:rPr>
+                  <w:rFonts w:ascii="Cambria Math" w:hAnsi="Cambria Math"/>
+                </w:rPr>
+                <m:t>β</m:t>
+              </m:r>
+            </m:e>
+            <m:sub>
+              <m:r>
+                <w:rPr>
+                  <w:rFonts w:ascii="Cambria Math" w:hAnsi="Cambria Math"/>
+                </w:rPr>
+                <m:t>3</m:t>
+              </m:r>
+            </m:sub>
+          </m:sSub>
+          <m:d>
+            <m:dPr>
+              <m:begChr m:val="["/>
+              <m:endChr m:val="]"/>
+              <m:ctrlPr>
+                <w:rPr>
+                  <w:rFonts w:ascii="Cambria Math" w:hAnsi="Cambria Math"/>
+                </w:rPr>
+              </m:ctrlPr>
+            </m:dPr>
+            <m:e>
+              <m:sSub>
+                <m:sSubPr>
+                  <m:ctrlPr>
+                    <w:rPr>
+                      <w:rFonts w:ascii="Cambria Math" w:hAnsi="Cambria Math"/>
+                    </w:rPr>
+                  </m:ctrlPr>
+                </m:sSubPr>
+                <m:e>
+                  <m:r>
+                    <w:rPr>
+                      <w:rFonts w:ascii="Cambria Math" w:hAnsi="Cambria Math"/>
+                    </w:rPr>
+                    <m:t>T</m:t>
+                  </m:r>
+                </m:e>
+                <m:sub>
+                  <m:r>
+                    <w:rPr>
+                      <w:rFonts w:ascii="Cambria Math" w:hAnsi="Cambria Math"/>
+                    </w:rPr>
+                    <m:t>t</m:t>
+                  </m:r>
+                </m:sub>
+              </m:sSub>
+              <m:r>
+                <m:rPr>
+                  <m:sty m:val="p"/>
+                </m:rPr>
+                <w:rPr>
+                  <w:rFonts w:ascii="Cambria Math" w:hAnsi="Cambria Math"/>
+                </w:rPr>
+                <m:t>-</m:t>
+              </m:r>
+              <m:d>
+                <m:dPr>
+                  <m:ctrlPr>
+                    <w:rPr>
+                      <w:rFonts w:ascii="Cambria Math" w:hAnsi="Cambria Math"/>
+                    </w:rPr>
+                  </m:ctrlPr>
+                </m:dPr>
+                <m:e>
+                  <m:sSub>
+                    <m:sSubPr>
+                      <m:ctrlPr>
+                        <w:rPr>
+                          <w:rFonts w:ascii="Cambria Math" w:hAnsi="Cambria Math"/>
+                        </w:rPr>
+                      </m:ctrlPr>
+                    </m:sSubPr>
+                    <m:e>
+                      <m:r>
+                        <w:rPr>
+                          <w:rFonts w:ascii="Cambria Math" w:hAnsi="Cambria Math"/>
+                        </w:rPr>
+                        <m:t>n</m:t>
+                      </m:r>
+                    </m:e>
+                    <m:sub>
+                      <m:r>
+                        <w:rPr>
+                          <w:rFonts w:ascii="Cambria Math" w:hAnsi="Cambria Math"/>
+                        </w:rPr>
+                        <m:t>1</m:t>
+                      </m:r>
+                    </m:sub>
+                  </m:sSub>
+                  <m:r>
+                    <m:rPr>
+                      <m:sty m:val="p"/>
+                    </m:rPr>
+                    <w:rPr>
+                      <w:rFonts w:ascii="Cambria Math" w:hAnsi="Cambria Math"/>
+                    </w:rPr>
+                    <m:t>+</m:t>
+                  </m:r>
+                  <m:r>
+                    <w:rPr>
+                      <w:rFonts w:ascii="Cambria Math" w:hAnsi="Cambria Math"/>
+                    </w:rPr>
+                    <m:t>1</m:t>
+                  </m:r>
+                </m:e>
+              </m:d>
+            </m:e>
+          </m:d>
+          <m:sSub>
+            <m:sSubPr>
+              <m:ctrlPr>
+                <w:rPr>
+                  <w:rFonts w:ascii="Cambria Math" w:hAnsi="Cambria Math"/>
+                </w:rPr>
+              </m:ctrlPr>
+            </m:sSubPr>
+            <m:e>
+              <m:r>
+                <w:rPr>
+                  <w:rFonts w:ascii="Cambria Math" w:hAnsi="Cambria Math"/>
+                </w:rPr>
+                <m:t>D</m:t>
+              </m:r>
+            </m:e>
+            <m:sub>
+              <m:r>
+                <w:rPr>
+                  <w:rFonts w:ascii="Cambria Math" w:hAnsi="Cambria Math"/>
+                </w:rPr>
+                <m:t>t</m:t>
+              </m:r>
+            </m:sub>
+          </m:sSub>
+          <m:r>
+            <m:rPr>
+              <m:sty m:val="p"/>
+            </m:rPr>
+            <w:rPr>
+              <w:rFonts w:ascii="Cambria Math" w:hAnsi="Cambria Math"/>
+            </w:rPr>
+            <m:t>+</m:t>
+          </m:r>
+          <m:sSub>
+            <m:sSubPr>
+              <m:ctrlPr>
+                <w:rPr>
+                  <w:rFonts w:ascii="Cambria Math" w:hAnsi="Cambria Math"/>
+                </w:rPr>
+              </m:ctrlPr>
+            </m:sSubPr>
+            <m:e>
+              <m:r>
+                <w:rPr>
+                  <w:rFonts w:ascii="Cambria Math" w:hAnsi="Cambria Math"/>
+                </w:rPr>
+                <m:t>ϵ</m:t>
+              </m:r>
+            </m:e>
+            <m:sub>
+              <m:r>
+                <w:rPr>
+                  <w:rFonts w:ascii="Cambria Math" w:hAnsi="Cambria Math"/>
+                </w:rPr>
+                <m:t>t</m:t>
+              </m:r>
+            </m:sub>
+          </m:sSub>
+          <m:r>
+            <w:rPr>
+              <w:rFonts w:ascii="Cambria Math" w:hAnsi="Cambria Math"/>
+            </w:rPr>
+            <m:t>  </m:t>
+          </m:r>
+          <m:d>
+            <m:dPr>
+              <m:ctrlPr>
+                <w:rPr>
+                  <w:rFonts w:ascii="Cambria Math" w:hAnsi="Cambria Math"/>
+                </w:rPr>
+              </m:ctrlPr>
+            </m:dPr>
+            <m:e>
+              <m:r>
+                <w:rPr>
+                  <w:rFonts w:ascii="Cambria Math" w:hAnsi="Cambria Math"/>
+                </w:rPr>
+                <m:t>3</m:t>
+              </m:r>
+            </m:e>
+          </m:d>
+        </m:oMath>
+      </m:oMathPara>
+      <w:bookmarkEnd w:id="6"/>
     </w:p>
     <w:sectPr>
       <w:headerReference w:type="even" r:id="rId9"/>
@@ -722,21 +1147,139 @@
 
 <file path=word/footer2.xml><?xml version="1.0" encoding="utf-8"?>
 <w:ftr xmlns:wpc="http://schemas.microsoft.com/office/word/2010/wordprocessingCanvas" xmlns:cx="http://schemas.microsoft.com/office/drawing/2014/chartex" xmlns:cx1="http://schemas.microsoft.com/office/drawing/2015/9/8/chartex" xmlns:cx2="http://schemas.microsoft.com/office/drawing/2015/10/21/chartex" xmlns:cx3="http://schemas.microsoft.com/office/drawing/2016/5/9/chartex" xmlns:cx4="http://schemas.microsoft.com/office/drawing/2016/5/10/chartex" xmlns:cx5="http://schemas.microsoft.com/office/drawing/2016/5/11/chartex" xmlns:cx6="http://schemas.microsoft.com/office/drawing/2016/5/12/chartex" xmlns:cx7="http://schemas.microsoft.com/office/drawing/2016/5/13/chartex" xmlns:cx8="http://schemas.microsoft.com/office/drawing/2016/5/14/chartex" xmlns:mc="http://schemas.openxmlformats.org/markup-compatibility/2006" xmlns:aink="http://schemas.microsoft.com/office/drawing/2016/ink" xmlns:am3d="http://schemas.microsoft.com/office/drawing/2017/model3d" xmlns:o="urn:schemas-microsoft-com:office:office" xmlns:oel="http://schemas.microsoft.com/office/2019/extlst" xmlns:r="http://schemas.openxmlformats.org/officeDocument/2006/relationships" xmlns:m="http://schemas.openxmlformats.org/officeDocument/2006/math" xmlns:v="urn:schemas-microsoft-com:vml" xmlns:wp14="http://schemas.microsoft.com/office/word/2010/wordprocessingDrawing" xmlns:wp="http://schemas.openxmlformats.org/drawingml/2006/wordprocessingDrawing" xmlns:w10="urn:schemas-microsoft-com:office:word" xmlns:w="http://schemas.openxmlformats.org/wordprocessingml/2006/main" xmlns:w14="http://schemas.microsoft.com/office/word/2010/wordml" xmlns:w15="http://schemas.microsoft.com/office/word/2012/wordml" xmlns:w16cex="http://schemas.microsoft.com/office/word/2018/wordml/cex" xmlns:w16cid="http://schemas.microsoft.com/office/word/2016/wordml/cid" xmlns:w16="http://schemas.microsoft.com/office/word/2018/wordml" xmlns:w16sdtdh="http://schemas.microsoft.com/office/word/2020/wordml/sdtdatahash" xmlns:w16se="http://schemas.microsoft.com/office/word/2015/wordml/symex" xmlns:wpg="http://schemas.microsoft.com/office/word/2010/wordprocessingGroup" xmlns:wpi="http://schemas.microsoft.com/office/word/2010/wordprocessingInk" xmlns:wne="http://schemas.microsoft.com/office/word/2006/wordml" xmlns:wps="http://schemas.microsoft.com/office/word/2010/wordprocessingShape" mc:Ignorable="w14 w15 w16se w16cid w16 w16cex w16sdtdh wp14">
+  <w:p>
+    <w:pPr>
+      <w:pStyle w:val="Footer"/>
+      <w:ind w:right="360"/>
+    </w:pPr>
+  </w:p>
+</w:ftr>
+</file>
+
+<file path=word/footer3.xml><?xml version="1.0" encoding="utf-8"?>
+<w:ftr xmlns:wpc="http://schemas.microsoft.com/office/word/2010/wordprocessingCanvas" xmlns:cx="http://schemas.microsoft.com/office/drawing/2014/chartex" xmlns:cx1="http://schemas.microsoft.com/office/drawing/2015/9/8/chartex" xmlns:cx2="http://schemas.microsoft.com/office/drawing/2015/10/21/chartex" xmlns:cx3="http://schemas.microsoft.com/office/drawing/2016/5/9/chartex" xmlns:cx4="http://schemas.microsoft.com/office/drawing/2016/5/10/chartex" xmlns:cx5="http://schemas.microsoft.com/office/drawing/2016/5/11/chartex" xmlns:cx6="http://schemas.microsoft.com/office/drawing/2016/5/12/chartex" xmlns:cx7="http://schemas.microsoft.com/office/drawing/2016/5/13/chartex" xmlns:cx8="http://schemas.microsoft.com/office/drawing/2016/5/14/chartex" xmlns:mc="http://schemas.openxmlformats.org/markup-compatibility/2006" xmlns:aink="http://schemas.microsoft.com/office/drawing/2016/ink" xmlns:am3d="http://schemas.microsoft.com/office/drawing/2017/model3d" xmlns:o="urn:schemas-microsoft-com:office:office" xmlns:oel="http://schemas.microsoft.com/office/2019/extlst" xmlns:r="http://schemas.openxmlformats.org/officeDocument/2006/relationships" xmlns:m="http://schemas.openxmlformats.org/officeDocument/2006/math" xmlns:v="urn:schemas-microsoft-com:vml" xmlns:wp14="http://schemas.microsoft.com/office/word/2010/wordprocessingDrawing" xmlns:wp="http://schemas.openxmlformats.org/drawingml/2006/wordprocessingDrawing" xmlns:w10="urn:schemas-microsoft-com:office:word" xmlns:w="http://schemas.openxmlformats.org/wordprocessingml/2006/main" xmlns:w14="http://schemas.microsoft.com/office/word/2010/wordml" xmlns:w15="http://schemas.microsoft.com/office/word/2012/wordml" xmlns:w16cex="http://schemas.microsoft.com/office/word/2018/wordml/cex" xmlns:w16cid="http://schemas.microsoft.com/office/word/2016/wordml/cid" xmlns:w16="http://schemas.microsoft.com/office/word/2018/wordml" xmlns:w16sdtdh="http://schemas.microsoft.com/office/word/2020/wordml/sdtdatahash" xmlns:w16se="http://schemas.microsoft.com/office/word/2015/wordml/symex" xmlns:wpg="http://schemas.microsoft.com/office/word/2010/wordprocessingGroup" xmlns:wpi="http://schemas.microsoft.com/office/word/2010/wordprocessingInk" xmlns:wne="http://schemas.microsoft.com/office/word/2006/wordml" xmlns:wps="http://schemas.microsoft.com/office/word/2010/wordprocessingShape" mc:Ignorable="w14 w15 w16se w16cid w16 w16cex w16sdtdh wp14">
+  <w:p>
+    <w:pPr>
+      <w:pStyle w:val="Footer"/>
+    </w:pPr>
+  </w:p>
+</w:ftr>
+</file>
+
+<file path=word/footnotes.xml><?xml version="1.0" encoding="utf-8"?>
+<w:footnotes xmlns:wpc="http://schemas.microsoft.com/office/word/2010/wordprocessingCanvas" xmlns:cx="http://schemas.microsoft.com/office/drawing/2014/chartex" xmlns:cx1="http://schemas.microsoft.com/office/drawing/2015/9/8/chartex" xmlns:cx2="http://schemas.microsoft.com/office/drawing/2015/10/21/chartex" xmlns:cx3="http://schemas.microsoft.com/office/drawing/2016/5/9/chartex" xmlns:cx4="http://schemas.microsoft.com/office/drawing/2016/5/10/chartex" xmlns:cx5="http://schemas.microsoft.com/office/drawing/2016/5/11/chartex" xmlns:cx6="http://schemas.microsoft.com/office/drawing/2016/5/12/chartex" xmlns:cx7="http://schemas.microsoft.com/office/drawing/2016/5/13/chartex" xmlns:cx8="http://schemas.microsoft.com/office/drawing/2016/5/14/chartex" xmlns:mc="http://schemas.openxmlformats.org/markup-compatibility/2006" xmlns:aink="http://schemas.microsoft.com/office/drawing/2016/ink" xmlns:am3d="http://schemas.microsoft.com/office/drawing/2017/model3d" xmlns:o="urn:schemas-microsoft-com:office:office" xmlns:oel="http://schemas.microsoft.com/office/2019/extlst" xmlns:r="http://schemas.openxmlformats.org/officeDocument/2006/relationships" xmlns:m="http://schemas.openxmlformats.org/officeDocument/2006/math" xmlns:v="urn:schemas-microsoft-com:vml" xmlns:wp14="http://schemas.microsoft.com/office/word/2010/wordprocessingDrawing" xmlns:wp="http://schemas.openxmlformats.org/drawingml/2006/wordprocessingDrawing" xmlns:w10="urn:schemas-microsoft-com:office:word" xmlns:w="http://schemas.openxmlformats.org/wordprocessingml/2006/main" xmlns:w14="http://schemas.microsoft.com/office/word/2010/wordml" xmlns:w15="http://schemas.microsoft.com/office/word/2012/wordml" xmlns:w16cex="http://schemas.microsoft.com/office/word/2018/wordml/cex" xmlns:w16cid="http://schemas.microsoft.com/office/word/2016/wordml/cid" xmlns:w16="http://schemas.microsoft.com/office/word/2018/wordml" xmlns:w16sdtdh="http://schemas.microsoft.com/office/word/2020/wordml/sdtdatahash" xmlns:w16se="http://schemas.microsoft.com/office/word/2015/wordml/symex" xmlns:wpg="http://schemas.microsoft.com/office/word/2010/wordprocessingGroup" xmlns:wpi="http://schemas.microsoft.com/office/word/2010/wordprocessingInk" xmlns:wne="http://schemas.microsoft.com/office/word/2006/wordml" xmlns:wps="http://schemas.microsoft.com/office/word/2010/wordprocessingShape" mc:Ignorable="w14 w15 w16se w16cid w16 w16cex w16sdtdh wp14">
+  <w:footnote w:type="separator" w:id="-1">
+    <w:p>
+      <w:r>
+        <w:separator/>
+      </w:r>
+    </w:p>
+  </w:footnote>
+  <w:footnote w:type="continuationSeparator" w:id="0">
+    <w:p>
+      <w:r>
+        <w:continuationSeparator/>
+      </w:r>
+    </w:p>
+  </w:footnote>
+  <w:footnote w:id="1">
+    <w:p>
+      <w:pPr>
+        <w:pStyle w:val="FootnoteText"/>
+      </w:pPr>
+      <w:r>
+        <w:rPr>
+          <w:rStyle w:val="FootnoteReference"/>
+        </w:rPr>
+        <w:footnoteRef/>
+      </w:r>
+      <w:r>
+        <w:t xml:space="preserve"> </w:t>
+      </w:r>
+      <w:r>
+        <w:rPr>
+          <w:rFonts w:cs="Times New Roman"/>
+          <w:sz w:val="24"/>
+        </w:rPr>
+        <w:t>Footnote Text</w:t>
+      </w:r>
+      <w:r>
+        <w:t>.</w:t>
+      </w:r>
+    </w:p>
+  </w:footnote>
+</w:footnotes>
+</file>
+
+<file path=word/header1.xml><?xml version="1.0" encoding="utf-8"?>
+<w:hdr xmlns:wpc="http://schemas.microsoft.com/office/word/2010/wordprocessingCanvas" xmlns:cx="http://schemas.microsoft.com/office/drawing/2014/chartex" xmlns:cx1="http://schemas.microsoft.com/office/drawing/2015/9/8/chartex" xmlns:cx2="http://schemas.microsoft.com/office/drawing/2015/10/21/chartex" xmlns:cx3="http://schemas.microsoft.com/office/drawing/2016/5/9/chartex" xmlns:cx4="http://schemas.microsoft.com/office/drawing/2016/5/10/chartex" xmlns:cx5="http://schemas.microsoft.com/office/drawing/2016/5/11/chartex" xmlns:cx6="http://schemas.microsoft.com/office/drawing/2016/5/12/chartex" xmlns:cx7="http://schemas.microsoft.com/office/drawing/2016/5/13/chartex" xmlns:cx8="http://schemas.microsoft.com/office/drawing/2016/5/14/chartex" xmlns:mc="http://schemas.openxmlformats.org/markup-compatibility/2006" xmlns:aink="http://schemas.microsoft.com/office/drawing/2016/ink" xmlns:am3d="http://schemas.microsoft.com/office/drawing/2017/model3d" xmlns:o="urn:schemas-microsoft-com:office:office" xmlns:oel="http://schemas.microsoft.com/office/2019/extlst" xmlns:r="http://schemas.openxmlformats.org/officeDocument/2006/relationships" xmlns:m="http://schemas.openxmlformats.org/officeDocument/2006/math" xmlns:v="urn:schemas-microsoft-com:vml" xmlns:wp14="http://schemas.microsoft.com/office/word/2010/wordprocessingDrawing" xmlns:wp="http://schemas.openxmlformats.org/drawingml/2006/wordprocessingDrawing" xmlns:w10="urn:schemas-microsoft-com:office:word" xmlns:w="http://schemas.openxmlformats.org/wordprocessingml/2006/main" xmlns:w14="http://schemas.microsoft.com/office/word/2010/wordml" xmlns:w15="http://schemas.microsoft.com/office/word/2012/wordml" xmlns:w16cex="http://schemas.microsoft.com/office/word/2018/wordml/cex" xmlns:w16cid="http://schemas.microsoft.com/office/word/2016/wordml/cid" xmlns:w16="http://schemas.microsoft.com/office/word/2018/wordml" xmlns:w16sdtdh="http://schemas.microsoft.com/office/word/2020/wordml/sdtdatahash" xmlns:w16se="http://schemas.microsoft.com/office/word/2015/wordml/symex" xmlns:wpg="http://schemas.microsoft.com/office/word/2010/wordprocessingGroup" xmlns:wpi="http://schemas.microsoft.com/office/word/2010/wordprocessingInk" xmlns:wne="http://schemas.microsoft.com/office/word/2006/wordml" xmlns:wps="http://schemas.microsoft.com/office/word/2010/wordprocessingShape" mc:Ignorable="w14 w15 w16se w16cid w16 w16cex w16sdtdh wp14">
   <w:sdt>
     <w:sdtPr>
       <w:rPr>
         <w:rStyle w:val="PageNumber"/>
       </w:rPr>
-      <w:id w:val="1223867287"/>
+      <w:id w:val="-2094841479"/>
       <w:docPartObj>
-        <w:docPartGallery w:val="Page Numbers (Bottom of Page)"/>
+        <w:docPartGallery w:val="Page Numbers (Top of Page)"/>
         <w:docPartUnique/>
       </w:docPartObj>
     </w:sdtPr>
     <w:sdtContent>
       <w:p>
         <w:pPr>
-          <w:pStyle w:val="Footer"/>
+          <w:pStyle w:val="Header"/>
+          <w:framePr w:wrap="none" w:vAnchor="text" w:hAnchor="margin" w:xAlign="right" w:y="1"/>
+          <w:rPr>
+            <w:rStyle w:val="PageNumber"/>
+          </w:rPr>
+        </w:pPr>
+        <w:r>
+          <w:rPr>
+            <w:rStyle w:val="PageNumber"/>
+          </w:rPr>
+          <w:fldChar w:fldCharType="begin"/>
+        </w:r>
+        <w:r>
+          <w:rPr>
+            <w:rStyle w:val="PageNumber"/>
+          </w:rPr>
+          <w:instrText xml:space="preserve"> PAGE </w:instrText>
+        </w:r>
+        <w:r>
+          <w:rPr>
+            <w:rStyle w:val="PageNumber"/>
+          </w:rPr>
+          <w:fldChar w:fldCharType="end"/>
+        </w:r>
+      </w:p>
+    </w:sdtContent>
+  </w:sdt>
+  <w:p>
+    <w:pPr>
+      <w:pStyle w:val="Header"/>
+      <w:ind w:right="360"/>
+    </w:pPr>
+  </w:p>
+</w:hdr>
+</file>
+
+<file path=word/header2.xml><?xml version="1.0" encoding="utf-8"?>
+<w:hdr xmlns:wpc="http://schemas.microsoft.com/office/word/2010/wordprocessingCanvas" xmlns:cx="http://schemas.microsoft.com/office/drawing/2014/chartex" xmlns:cx1="http://schemas.microsoft.com/office/drawing/2015/9/8/chartex" xmlns:cx2="http://schemas.microsoft.com/office/drawing/2015/10/21/chartex" xmlns:cx3="http://schemas.microsoft.com/office/drawing/2016/5/9/chartex" xmlns:cx4="http://schemas.microsoft.com/office/drawing/2016/5/10/chartex" xmlns:cx5="http://schemas.microsoft.com/office/drawing/2016/5/11/chartex" xmlns:cx6="http://schemas.microsoft.com/office/drawing/2016/5/12/chartex" xmlns:cx7="http://schemas.microsoft.com/office/drawing/2016/5/13/chartex" xmlns:cx8="http://schemas.microsoft.com/office/drawing/2016/5/14/chartex" xmlns:mc="http://schemas.openxmlformats.org/markup-compatibility/2006" xmlns:aink="http://schemas.microsoft.com/office/drawing/2016/ink" xmlns:am3d="http://schemas.microsoft.com/office/drawing/2017/model3d" xmlns:o="urn:schemas-microsoft-com:office:office" xmlns:oel="http://schemas.microsoft.com/office/2019/extlst" xmlns:r="http://schemas.openxmlformats.org/officeDocument/2006/relationships" xmlns:m="http://schemas.openxmlformats.org/officeDocument/2006/math" xmlns:v="urn:schemas-microsoft-com:vml" xmlns:wp14="http://schemas.microsoft.com/office/word/2010/wordprocessingDrawing" xmlns:wp="http://schemas.openxmlformats.org/drawingml/2006/wordprocessingDrawing" xmlns:w10="urn:schemas-microsoft-com:office:word" xmlns:w="http://schemas.openxmlformats.org/wordprocessingml/2006/main" xmlns:w14="http://schemas.microsoft.com/office/word/2010/wordml" xmlns:w15="http://schemas.microsoft.com/office/word/2012/wordml" xmlns:w16cex="http://schemas.microsoft.com/office/word/2018/wordml/cex" xmlns:w16cid="http://schemas.microsoft.com/office/word/2016/wordml/cid" xmlns:w16="http://schemas.microsoft.com/office/word/2018/wordml" xmlns:w16sdtdh="http://schemas.microsoft.com/office/word/2020/wordml/sdtdatahash" xmlns:w16se="http://schemas.microsoft.com/office/word/2015/wordml/symex" xmlns:wpg="http://schemas.microsoft.com/office/word/2010/wordprocessingGroup" xmlns:wpi="http://schemas.microsoft.com/office/word/2010/wordprocessingInk" xmlns:wne="http://schemas.microsoft.com/office/word/2006/wordml" xmlns:wps="http://schemas.microsoft.com/office/word/2010/wordprocessingShape" mc:Ignorable="w14 w15 w16se w16cid w16 w16cex w16sdtdh wp14">
+  <w:sdt>
+    <w:sdtPr>
+      <w:rPr>
+        <w:rStyle w:val="PageNumber"/>
+      </w:rPr>
+      <w:id w:val="1196435508"/>
+      <w:docPartObj>
+        <w:docPartGallery w:val="Page Numbers (Top of Page)"/>
+        <w:docPartUnique/>
+      </w:docPartObj>
+    </w:sdtPr>
+    <w:sdtContent>
+      <w:p>
+        <w:pPr>
+          <w:pStyle w:val="Header"/>
           <w:framePr w:wrap="none" w:vAnchor="text" w:hAnchor="margin" w:xAlign="right" w:y="1"/>
           <w:rPr>
             <w:rStyle w:val="PageNumber"/>
@@ -778,74 +1321,30 @@
   </w:sdt>
   <w:p>
     <w:pPr>
-      <w:pStyle w:val="Footer"/>
+      <w:pStyle w:val="Header"/>
       <w:ind w:right="360"/>
-    </w:pPr>
-  </w:p>
-</w:ftr>
-</file>
-
-<file path=word/footer3.xml><?xml version="1.0" encoding="utf-8"?>
-<w:ftr xmlns:wpc="http://schemas.microsoft.com/office/word/2010/wordprocessingCanvas" xmlns:cx="http://schemas.microsoft.com/office/drawing/2014/chartex" xmlns:cx1="http://schemas.microsoft.com/office/drawing/2015/9/8/chartex" xmlns:cx2="http://schemas.microsoft.com/office/drawing/2015/10/21/chartex" xmlns:cx3="http://schemas.microsoft.com/office/drawing/2016/5/9/chartex" xmlns:cx4="http://schemas.microsoft.com/office/drawing/2016/5/10/chartex" xmlns:cx5="http://schemas.microsoft.com/office/drawing/2016/5/11/chartex" xmlns:cx6="http://schemas.microsoft.com/office/drawing/2016/5/12/chartex" xmlns:cx7="http://schemas.microsoft.com/office/drawing/2016/5/13/chartex" xmlns:cx8="http://schemas.microsoft.com/office/drawing/2016/5/14/chartex" xmlns:mc="http://schemas.openxmlformats.org/markup-compatibility/2006" xmlns:aink="http://schemas.microsoft.com/office/drawing/2016/ink" xmlns:am3d="http://schemas.microsoft.com/office/drawing/2017/model3d" xmlns:o="urn:schemas-microsoft-com:office:office" xmlns:oel="http://schemas.microsoft.com/office/2019/extlst" xmlns:r="http://schemas.openxmlformats.org/officeDocument/2006/relationships" xmlns:m="http://schemas.openxmlformats.org/officeDocument/2006/math" xmlns:v="urn:schemas-microsoft-com:vml" xmlns:wp14="http://schemas.microsoft.com/office/word/2010/wordprocessingDrawing" xmlns:wp="http://schemas.openxmlformats.org/drawingml/2006/wordprocessingDrawing" xmlns:w10="urn:schemas-microsoft-com:office:word" xmlns:w="http://schemas.openxmlformats.org/wordprocessingml/2006/main" xmlns:w14="http://schemas.microsoft.com/office/word/2010/wordml" xmlns:w15="http://schemas.microsoft.com/office/word/2012/wordml" xmlns:w16cex="http://schemas.microsoft.com/office/word/2018/wordml/cex" xmlns:w16cid="http://schemas.microsoft.com/office/word/2016/wordml/cid" xmlns:w16="http://schemas.microsoft.com/office/word/2018/wordml" xmlns:w16sdtdh="http://schemas.microsoft.com/office/word/2020/wordml/sdtdatahash" xmlns:w16se="http://schemas.microsoft.com/office/word/2015/wordml/symex" xmlns:wpg="http://schemas.microsoft.com/office/word/2010/wordprocessingGroup" xmlns:wpi="http://schemas.microsoft.com/office/word/2010/wordprocessingInk" xmlns:wne="http://schemas.microsoft.com/office/word/2006/wordml" xmlns:wps="http://schemas.microsoft.com/office/word/2010/wordprocessingShape" mc:Ignorable="w14 w15 w16se w16cid w16 w16cex w16sdtdh wp14">
-  <w:p>
-    <w:pPr>
-      <w:pStyle w:val="Footer"/>
-    </w:pPr>
-  </w:p>
-</w:ftr>
-</file>
-
-<file path=word/footnotes.xml><?xml version="1.0" encoding="utf-8"?>
-<w:footnotes xmlns:wpc="http://schemas.microsoft.com/office/word/2010/wordprocessingCanvas" xmlns:cx="http://schemas.microsoft.com/office/drawing/2014/chartex" xmlns:cx1="http://schemas.microsoft.com/office/drawing/2015/9/8/chartex" xmlns:cx2="http://schemas.microsoft.com/office/drawing/2015/10/21/chartex" xmlns:cx3="http://schemas.microsoft.com/office/drawing/2016/5/9/chartex" xmlns:cx4="http://schemas.microsoft.com/office/drawing/2016/5/10/chartex" xmlns:cx5="http://schemas.microsoft.com/office/drawing/2016/5/11/chartex" xmlns:cx6="http://schemas.microsoft.com/office/drawing/2016/5/12/chartex" xmlns:cx7="http://schemas.microsoft.com/office/drawing/2016/5/13/chartex" xmlns:cx8="http://schemas.microsoft.com/office/drawing/2016/5/14/chartex" xmlns:mc="http://schemas.openxmlformats.org/markup-compatibility/2006" xmlns:aink="http://schemas.microsoft.com/office/drawing/2016/ink" xmlns:am3d="http://schemas.microsoft.com/office/drawing/2017/model3d" xmlns:o="urn:schemas-microsoft-com:office:office" xmlns:oel="http://schemas.microsoft.com/office/2019/extlst" xmlns:r="http://schemas.openxmlformats.org/officeDocument/2006/relationships" xmlns:m="http://schemas.openxmlformats.org/officeDocument/2006/math" xmlns:v="urn:schemas-microsoft-com:vml" xmlns:wp14="http://schemas.microsoft.com/office/word/2010/wordprocessingDrawing" xmlns:wp="http://schemas.openxmlformats.org/drawingml/2006/wordprocessingDrawing" xmlns:w10="urn:schemas-microsoft-com:office:word" xmlns:w="http://schemas.openxmlformats.org/wordprocessingml/2006/main" xmlns:w14="http://schemas.microsoft.com/office/word/2010/wordml" xmlns:w15="http://schemas.microsoft.com/office/word/2012/wordml" xmlns:w16cex="http://schemas.microsoft.com/office/word/2018/wordml/cex" xmlns:w16cid="http://schemas.microsoft.com/office/word/2016/wordml/cid" xmlns:w16="http://schemas.microsoft.com/office/word/2018/wordml" xmlns:w16sdtdh="http://schemas.microsoft.com/office/word/2020/wordml/sdtdatahash" xmlns:w16se="http://schemas.microsoft.com/office/word/2015/wordml/symex" xmlns:wpg="http://schemas.microsoft.com/office/word/2010/wordprocessingGroup" xmlns:wpi="http://schemas.microsoft.com/office/word/2010/wordprocessingInk" xmlns:wne="http://schemas.microsoft.com/office/word/2006/wordml" xmlns:wps="http://schemas.microsoft.com/office/word/2010/wordprocessingShape" mc:Ignorable="w14 w15 w16se w16cid w16 w16cex w16sdtdh wp14">
-  <w:footnote w:type="separator" w:id="-1">
-    <w:p>
-      <w:r>
-        <w:separator/>
-      </w:r>
-    </w:p>
-  </w:footnote>
-  <w:footnote w:type="continuationSeparator" w:id="0">
-    <w:p>
-      <w:r>
-        <w:continuationSeparator/>
-      </w:r>
-    </w:p>
-  </w:footnote>
-  <w:footnote w:id="1">
-    <w:p>
-      <w:pPr>
-        <w:pStyle w:val="FootnoteText"/>
-      </w:pPr>
-      <w:r>
-        <w:rPr>
-          <w:rStyle w:val="FootnoteReference"/>
-        </w:rPr>
-        <w:footnoteRef/>
-      </w:r>
-      <w:r>
-        <w:t xml:space="preserve"> Footnote Text.</w:t>
-      </w:r>
-    </w:p>
-  </w:footnote>
-</w:footnotes>
-</file>
-
-<file path=word/header1.xml><?xml version="1.0" encoding="utf-8"?>
-<w:hdr xmlns:wpc="http://schemas.microsoft.com/office/word/2010/wordprocessingCanvas" xmlns:cx="http://schemas.microsoft.com/office/drawing/2014/chartex" xmlns:cx1="http://schemas.microsoft.com/office/drawing/2015/9/8/chartex" xmlns:cx2="http://schemas.microsoft.com/office/drawing/2015/10/21/chartex" xmlns:cx3="http://schemas.microsoft.com/office/drawing/2016/5/9/chartex" xmlns:cx4="http://schemas.microsoft.com/office/drawing/2016/5/10/chartex" xmlns:cx5="http://schemas.microsoft.com/office/drawing/2016/5/11/chartex" xmlns:cx6="http://schemas.microsoft.com/office/drawing/2016/5/12/chartex" xmlns:cx7="http://schemas.microsoft.com/office/drawing/2016/5/13/chartex" xmlns:cx8="http://schemas.microsoft.com/office/drawing/2016/5/14/chartex" xmlns:mc="http://schemas.openxmlformats.org/markup-compatibility/2006" xmlns:aink="http://schemas.microsoft.com/office/drawing/2016/ink" xmlns:am3d="http://schemas.microsoft.com/office/drawing/2017/model3d" xmlns:o="urn:schemas-microsoft-com:office:office" xmlns:oel="http://schemas.microsoft.com/office/2019/extlst" xmlns:r="http://schemas.openxmlformats.org/officeDocument/2006/relationships" xmlns:m="http://schemas.openxmlformats.org/officeDocument/2006/math" xmlns:v="urn:schemas-microsoft-com:vml" xmlns:wp14="http://schemas.microsoft.com/office/word/2010/wordprocessingDrawing" xmlns:wp="http://schemas.openxmlformats.org/drawingml/2006/wordprocessingDrawing" xmlns:w10="urn:schemas-microsoft-com:office:word" xmlns:w="http://schemas.openxmlformats.org/wordprocessingml/2006/main" xmlns:w14="http://schemas.microsoft.com/office/word/2010/wordml" xmlns:w15="http://schemas.microsoft.com/office/word/2012/wordml" xmlns:w16cex="http://schemas.microsoft.com/office/word/2018/wordml/cex" xmlns:w16cid="http://schemas.microsoft.com/office/word/2016/wordml/cid" xmlns:w16="http://schemas.microsoft.com/office/word/2018/wordml" xmlns:w16sdtdh="http://schemas.microsoft.com/office/word/2020/wordml/sdtdatahash" xmlns:w16se="http://schemas.microsoft.com/office/word/2015/wordml/symex" xmlns:wpg="http://schemas.microsoft.com/office/word/2010/wordprocessingGroup" xmlns:wpi="http://schemas.microsoft.com/office/word/2010/wordprocessingInk" xmlns:wne="http://schemas.microsoft.com/office/word/2006/wordml" xmlns:wps="http://schemas.microsoft.com/office/word/2010/wordprocessingShape" mc:Ignorable="w14 w15 w16se w16cid w16 w16cex w16sdtdh wp14">
-  <w:p>
-    <w:pPr>
-      <w:pStyle w:val="Header"/>
-    </w:pPr>
-  </w:p>
-</w:hdr>
-</file>
-
-<file path=word/header2.xml><?xml version="1.0" encoding="utf-8"?>
-<w:hdr xmlns:wpc="http://schemas.microsoft.com/office/word/2010/wordprocessingCanvas" xmlns:cx="http://schemas.microsoft.com/office/drawing/2014/chartex" xmlns:cx1="http://schemas.microsoft.com/office/drawing/2015/9/8/chartex" xmlns:cx2="http://schemas.microsoft.com/office/drawing/2015/10/21/chartex" xmlns:cx3="http://schemas.microsoft.com/office/drawing/2016/5/9/chartex" xmlns:cx4="http://schemas.microsoft.com/office/drawing/2016/5/10/chartex" xmlns:cx5="http://schemas.microsoft.com/office/drawing/2016/5/11/chartex" xmlns:cx6="http://schemas.microsoft.com/office/drawing/2016/5/12/chartex" xmlns:cx7="http://schemas.microsoft.com/office/drawing/2016/5/13/chartex" xmlns:cx8="http://schemas.microsoft.com/office/drawing/2016/5/14/chartex" xmlns:mc="http://schemas.openxmlformats.org/markup-compatibility/2006" xmlns:aink="http://schemas.microsoft.com/office/drawing/2016/ink" xmlns:am3d="http://schemas.microsoft.com/office/drawing/2017/model3d" xmlns:o="urn:schemas-microsoft-com:office:office" xmlns:oel="http://schemas.microsoft.com/office/2019/extlst" xmlns:r="http://schemas.openxmlformats.org/officeDocument/2006/relationships" xmlns:m="http://schemas.openxmlformats.org/officeDocument/2006/math" xmlns:v="urn:schemas-microsoft-com:vml" xmlns:wp14="http://schemas.microsoft.com/office/word/2010/wordprocessingDrawing" xmlns:wp="http://schemas.openxmlformats.org/drawingml/2006/wordprocessingDrawing" xmlns:w10="urn:schemas-microsoft-com:office:word" xmlns:w="http://schemas.openxmlformats.org/wordprocessingml/2006/main" xmlns:w14="http://schemas.microsoft.com/office/word/2010/wordml" xmlns:w15="http://schemas.microsoft.com/office/word/2012/wordml" xmlns:w16cex="http://schemas.microsoft.com/office/word/2018/wordml/cex" xmlns:w16cid="http://schemas.microsoft.com/office/word/2016/wordml/cid" xmlns:w16="http://schemas.microsoft.com/office/word/2018/wordml" xmlns:w16sdtdh="http://schemas.microsoft.com/office/word/2020/wordml/sdtdatahash" xmlns:w16se="http://schemas.microsoft.com/office/word/2015/wordml/symex" xmlns:wpg="http://schemas.microsoft.com/office/word/2010/wordprocessingGroup" xmlns:wpi="http://schemas.microsoft.com/office/word/2010/wordprocessingInk" xmlns:wne="http://schemas.microsoft.com/office/word/2006/wordml" xmlns:wps="http://schemas.microsoft.com/office/word/2010/wordprocessingShape" mc:Ignorable="w14 w15 w16se w16cid w16 w16cex w16sdtdh wp14">
-  <w:p>
-    <w:pPr>
-      <w:pStyle w:val="Header"/>
-    </w:pPr>
+      <w:rPr>
+        <w:rFonts w:ascii="Times New Roman" w:hAnsi="Times New Roman" w:cs="Times New Roman"/>
+      </w:rPr>
+    </w:pPr>
+    <w:r>
+      <w:rPr>
+        <w:rFonts w:ascii="Times New Roman" w:hAnsi="Times New Roman" w:cs="Times New Roman"/>
+      </w:rPr>
+      <w:t xml:space="preserve">REPRODUCIBILITY IN SMALL-N </w:t>
+    </w:r>
+    <w:r>
+      <w:rPr>
+        <w:rFonts w:ascii="Times New Roman" w:hAnsi="Times New Roman" w:cs="Times New Roman"/>
+      </w:rPr>
+      <w:t xml:space="preserve">TREATMENT </w:t>
+    </w:r>
+    <w:r>
+      <w:rPr>
+        <w:rFonts w:ascii="Times New Roman" w:hAnsi="Times New Roman" w:cs="Times New Roman"/>
+      </w:rPr>
+      <w:t>RESEARCH</w:t>
+    </w:r>
   </w:p>
 </w:hdr>
 </file>
@@ -865,7 +1364,7 @@
   <w:abstractNum w:abstractNumId="0" w15:restartNumberingAfterBreak="0">
     <w:nsid w:val="FFFFFF7C"/>
     <w:multiLevelType w:val="singleLevel"/>
-    <w:tmpl w:val="88745828"/>
+    <w:tmpl w:val="496C2280"/>
     <w:lvl w:ilvl="0">
       <w:start w:val="1"/>
       <w:numFmt w:val="decimal"/>
@@ -882,7 +1381,7 @@
   <w:abstractNum w:abstractNumId="1" w15:restartNumberingAfterBreak="0">
     <w:nsid w:val="FFFFFF7D"/>
     <w:multiLevelType w:val="singleLevel"/>
-    <w:tmpl w:val="7B783DD4"/>
+    <w:tmpl w:val="EFB24202"/>
     <w:lvl w:ilvl="0">
       <w:start w:val="1"/>
       <w:numFmt w:val="decimal"/>
@@ -899,7 +1398,7 @@
   <w:abstractNum w:abstractNumId="2" w15:restartNumberingAfterBreak="0">
     <w:nsid w:val="FFFFFF7E"/>
     <w:multiLevelType w:val="singleLevel"/>
-    <w:tmpl w:val="7A58F7F6"/>
+    <w:tmpl w:val="9DB227BE"/>
     <w:lvl w:ilvl="0">
       <w:start w:val="1"/>
       <w:numFmt w:val="decimal"/>
@@ -916,7 +1415,7 @@
   <w:abstractNum w:abstractNumId="3" w15:restartNumberingAfterBreak="0">
     <w:nsid w:val="FFFFFF7F"/>
     <w:multiLevelType w:val="singleLevel"/>
-    <w:tmpl w:val="53F8CDC4"/>
+    <w:tmpl w:val="13C48D92"/>
     <w:lvl w:ilvl="0">
       <w:start w:val="1"/>
       <w:numFmt w:val="decimal"/>
@@ -933,7 +1432,7 @@
   <w:abstractNum w:abstractNumId="4" w15:restartNumberingAfterBreak="0">
     <w:nsid w:val="FFFFFF80"/>
     <w:multiLevelType w:val="singleLevel"/>
-    <w:tmpl w:val="281AF47E"/>
+    <w:tmpl w:val="5474534E"/>
     <w:lvl w:ilvl="0">
       <w:start w:val="1"/>
       <w:numFmt w:val="bullet"/>
@@ -953,7 +1452,7 @@
   <w:abstractNum w:abstractNumId="5" w15:restartNumberingAfterBreak="0">
     <w:nsid w:val="FFFFFF81"/>
     <w:multiLevelType w:val="singleLevel"/>
-    <w:tmpl w:val="3DA2FEA8"/>
+    <w:tmpl w:val="57140190"/>
     <w:lvl w:ilvl="0">
       <w:start w:val="1"/>
       <w:numFmt w:val="bullet"/>
@@ -973,7 +1472,7 @@
   <w:abstractNum w:abstractNumId="6" w15:restartNumberingAfterBreak="0">
     <w:nsid w:val="FFFFFF82"/>
     <w:multiLevelType w:val="singleLevel"/>
-    <w:tmpl w:val="2A881322"/>
+    <w:tmpl w:val="460C9D0C"/>
     <w:lvl w:ilvl="0">
       <w:start w:val="1"/>
       <w:numFmt w:val="bullet"/>
@@ -993,7 +1492,7 @@
   <w:abstractNum w:abstractNumId="7" w15:restartNumberingAfterBreak="0">
     <w:nsid w:val="FFFFFF83"/>
     <w:multiLevelType w:val="singleLevel"/>
-    <w:tmpl w:val="4B100F7C"/>
+    <w:tmpl w:val="4D38DA44"/>
     <w:lvl w:ilvl="0">
       <w:start w:val="1"/>
       <w:numFmt w:val="bullet"/>
@@ -1013,7 +1512,7 @@
   <w:abstractNum w:abstractNumId="8" w15:restartNumberingAfterBreak="0">
     <w:nsid w:val="FFFFFF88"/>
     <w:multiLevelType w:val="singleLevel"/>
-    <w:tmpl w:val="75526ABC"/>
+    <w:tmpl w:val="B63EEAAC"/>
     <w:lvl w:ilvl="0">
       <w:start w:val="1"/>
       <w:numFmt w:val="decimal"/>
@@ -1030,7 +1529,7 @@
   <w:abstractNum w:abstractNumId="9" w15:restartNumberingAfterBreak="0">
     <w:nsid w:val="FFFFFF89"/>
     <w:multiLevelType w:val="singleLevel"/>
-    <w:tmpl w:val="60D669D2"/>
+    <w:tmpl w:val="F9085E8C"/>
     <w:lvl w:ilvl="0">
       <w:start w:val="1"/>
       <w:numFmt w:val="bullet"/>
@@ -1342,6 +1841,13 @@
     <w:lsdException w:name="Placeholder Text" w:semiHidden="1"/>
     <w:lsdException w:name="Light Shading"/>
     <w:lsdException w:name="Light List"/>
+    <w:lsdException w:name="Light Grid"/>
+    <w:lsdException w:name="Medium Shading 1"/>
+    <w:lsdException w:name="Medium Shading 2"/>
+    <w:lsdException w:name="Medium List 1"/>
+    <w:lsdException w:name="Medium List 2"/>
+    <w:lsdException w:name="Medium Grid 1"/>
+    <w:lsdException w:name="Medium Grid 2"/>
     <w:lsdException w:name="Medium Grid 3"/>
     <w:lsdException w:name="Dark List"/>
     <w:lsdException w:name="Colorful Shading"/>
@@ -1545,11 +2051,11 @@
     <w:next w:val="BodyText"/>
     <w:uiPriority w:val="9"/>
     <w:qFormat/>
-    <w:rsid w:val="00F71E5B"/>
+    <w:rsid w:val="00A36E42"/>
     <w:pPr>
       <w:keepNext/>
       <w:keepLines/>
-      <w:spacing w:before="480" w:after="0" w:line="480" w:lineRule="auto"/>
+      <w:spacing w:before="240" w:after="240" w:line="480" w:lineRule="auto"/>
       <w:outlineLvl w:val="0"/>
     </w:pPr>
     <w:rPr>
@@ -1565,11 +2071,11 @@
     <w:uiPriority w:val="9"/>
     <w:unhideWhenUsed/>
     <w:qFormat/>
-    <w:rsid w:val="00F71E5B"/>
+    <w:rsid w:val="00A36E42"/>
     <w:pPr>
       <w:keepNext/>
       <w:keepLines/>
-      <w:spacing w:before="200" w:after="0" w:line="480" w:lineRule="auto"/>
+      <w:spacing w:before="240" w:after="240" w:line="480" w:lineRule="auto"/>
       <w:outlineLvl w:val="1"/>
     </w:pPr>
     <w:rPr>
@@ -1587,11 +2093,11 @@
     <w:uiPriority w:val="9"/>
     <w:unhideWhenUsed/>
     <w:qFormat/>
-    <w:rsid w:val="00F71E5B"/>
+    <w:rsid w:val="000C1594"/>
     <w:pPr>
       <w:keepNext/>
       <w:keepLines/>
-      <w:spacing w:before="200" w:after="0" w:line="480" w:lineRule="auto"/>
+      <w:spacing w:before="120" w:after="120" w:line="480" w:lineRule="auto"/>
       <w:outlineLvl w:val="2"/>
     </w:pPr>
     <w:rPr>
@@ -1607,11 +2113,11 @@
     <w:uiPriority w:val="9"/>
     <w:unhideWhenUsed/>
     <w:qFormat/>
-    <w:rsid w:val="00F71E5B"/>
+    <w:rsid w:val="000C1594"/>
     <w:pPr>
       <w:keepNext/>
       <w:keepLines/>
-      <w:spacing w:before="200" w:after="0" w:line="480" w:lineRule="auto"/>
+      <w:spacing w:before="120" w:after="120" w:line="480" w:lineRule="auto"/>
       <w:outlineLvl w:val="3"/>
     </w:pPr>
     <w:rPr>
@@ -1627,7 +2133,7 @@
     <w:uiPriority w:val="9"/>
     <w:unhideWhenUsed/>
     <w:qFormat/>
-    <w:rsid w:val="00AD7571"/>
+    <w:rsid w:val="00A36E42"/>
     <w:pPr>
       <w:keepNext/>
       <w:keepLines/>
@@ -1745,10 +2251,12 @@
     <w:basedOn w:val="Normal"/>
     <w:link w:val="BodyTextChar"/>
     <w:qFormat/>
-    <w:rsid w:val="00F71E5B"/>
-    <w:pPr>
-      <w:spacing w:before="180" w:after="180" w:line="480" w:lineRule="auto"/>
+    <w:rsid w:val="007C29F8"/>
+    <w:pPr>
+      <w:widowControl w:val="0"/>
+      <w:spacing w:after="0" w:line="480" w:lineRule="auto"/>
       <w:ind w:firstLine="720"/>
+      <w:contextualSpacing/>
     </w:pPr>
     <w:rPr>
       <w:rFonts w:ascii="Times New Roman" w:hAnsi="Times New Roman" w:cs="Times New Roman"/>
@@ -1759,10 +2267,7 @@
     <w:basedOn w:val="BodyText"/>
     <w:next w:val="BodyText"/>
     <w:qFormat/>
-    <w:rsid w:val="00F71E5B"/>
-    <w:pPr>
-      <w:ind w:firstLine="0"/>
-    </w:pPr>
+    <w:rsid w:val="00133E06"/>
   </w:style>
   <w:style w:type="paragraph" w:customStyle="1" w:styleId="Compact">
     <w:name w:val="Compact"/>
@@ -1777,11 +2282,11 @@
     <w:basedOn w:val="Normal"/>
     <w:next w:val="BodyText"/>
     <w:qFormat/>
-    <w:rsid w:val="00F71E5B"/>
+    <w:rsid w:val="00177C06"/>
     <w:pPr>
       <w:keepNext/>
       <w:keepLines/>
-      <w:spacing w:before="480" w:after="240" w:line="480" w:lineRule="auto"/>
+      <w:spacing w:before="840" w:after="240" w:line="480" w:lineRule="auto"/>
       <w:jc w:val="center"/>
     </w:pPr>
     <w:rPr>
@@ -1804,11 +2309,11 @@
     <w:name w:val="Author"/>
     <w:next w:val="BodyText"/>
     <w:qFormat/>
-    <w:rsid w:val="00F71E5B"/>
+    <w:rsid w:val="00F16320"/>
     <w:pPr>
       <w:keepNext/>
       <w:keepLines/>
-      <w:spacing w:line="480" w:lineRule="auto"/>
+      <w:spacing w:before="360" w:after="360" w:line="480" w:lineRule="auto"/>
       <w:jc w:val="center"/>
     </w:pPr>
     <w:rPr>
@@ -1835,11 +2340,11 @@
     <w:basedOn w:val="Normal"/>
     <w:next w:val="BodyText"/>
     <w:qFormat/>
-    <w:rsid w:val="00F71E5B"/>
+    <w:rsid w:val="00F16320"/>
     <w:pPr>
       <w:keepNext/>
       <w:keepLines/>
-      <w:spacing w:before="300" w:after="300" w:line="480" w:lineRule="auto"/>
+      <w:spacing w:before="360" w:after="360" w:line="480" w:lineRule="auto"/>
     </w:pPr>
     <w:rPr>
       <w:rFonts w:ascii="Times New Roman" w:hAnsi="Times New Roman" w:cs="Times New Roman"/>
@@ -1849,11 +2354,14 @@
     <w:name w:val="Bibliography"/>
     <w:basedOn w:val="Normal"/>
     <w:qFormat/>
-    <w:rsid w:val="006C0E3F"/>
+    <w:rsid w:val="00EB0430"/>
     <w:pPr>
       <w:spacing w:line="480" w:lineRule="auto"/>
       <w:ind w:left="720" w:hanging="720"/>
     </w:pPr>
+    <w:rPr>
+      <w:rFonts w:ascii="Times New Roman" w:hAnsi="Times New Roman"/>
+    </w:rPr>
   </w:style>
   <w:style w:type="paragraph" w:styleId="BlockText">
     <w:name w:val="Block Text"/>
@@ -1873,6 +2381,14 @@
     <w:uiPriority w:val="9"/>
     <w:unhideWhenUsed/>
     <w:qFormat/>
+    <w:rsid w:val="00A91785"/>
+    <w:pPr>
+      <w:spacing w:after="60"/>
+    </w:pPr>
+    <w:rPr>
+      <w:rFonts w:ascii="Times New Roman" w:hAnsi="Times New Roman"/>
+      <w:sz w:val="20"/>
+    </w:rPr>
   </w:style>
   <w:style w:type="table" w:customStyle="1" w:styleId="Table">
     <w:name w:val="Table"/>
@@ -1919,6 +2435,13 @@
   <w:style w:type="paragraph" w:customStyle="1" w:styleId="Definition">
     <w:name w:val="Definition"/>
     <w:basedOn w:val="Normal"/>
+    <w:rsid w:val="008C2A92"/>
+    <w:pPr>
+      <w:spacing w:after="0"/>
+    </w:pPr>
+    <w:rPr>
+      <w:rFonts w:ascii="Times New Roman" w:hAnsi="Times New Roman"/>
+    </w:rPr>
   </w:style>
   <w:style w:type="paragraph" w:styleId="Caption">
     <w:name w:val="caption"/>
@@ -1973,9 +2496,9 @@
   </w:style>
   <w:style w:type="character" w:styleId="FootnoteReference">
     <w:name w:val="footnote reference"/>
-    <w:rsid w:val="00F71E5B"/>
-    <w:rPr>
-      <w:rFonts w:ascii="Times New Roman" w:hAnsi="Times New Roman" w:cs="Times New Roman"/>
+    <w:rsid w:val="00AC5AD8"/>
+    <w:rPr>
+      <w:vertAlign w:val="superscript"/>
     </w:rPr>
   </w:style>
   <w:style w:type="character" w:styleId="Hyperlink">
@@ -1993,7 +2516,7 @@
     <w:unhideWhenUsed/>
     <w:qFormat/>
     <w:pPr>
-      <w:spacing w:before="240" w:line="259" w:lineRule="auto"/>
+      <w:spacing w:line="259" w:lineRule="auto"/>
       <w:outlineLvl w:val="9"/>
     </w:pPr>
     <w:rPr>
@@ -2021,7 +2544,7 @@
     <w:name w:val="Body Text Char"/>
     <w:basedOn w:val="DefaultParagraphFont"/>
     <w:link w:val="BodyText"/>
-    <w:rsid w:val="00F71E5B"/>
+    <w:rsid w:val="007C29F8"/>
     <w:rPr>
       <w:rFonts w:ascii="Times New Roman" w:hAnsi="Times New Roman" w:cs="Times New Roman"/>
     </w:rPr>
@@ -2166,6 +2689,15 @@
     <w:semiHidden/>
     <w:unhideWhenUsed/>
     <w:rsid w:val="00FD3268"/>
+  </w:style>
+  <w:style w:type="paragraph" w:customStyle="1" w:styleId="affiliation">
+    <w:name w:val="affiliation"/>
+    <w:basedOn w:val="BodyText"/>
+    <w:qFormat/>
+    <w:rsid w:val="002953CE"/>
+    <w:pPr>
+      <w:ind w:firstLine="0"/>
+    </w:pPr>
   </w:style>
 </w:styles>
 </file>

</xml_diff>